<commit_message>
update from GD; generate all xml and txt; extract md
</commit_message>
<xml_diff>
--- a/TEMP/input/p081v_GC_+MHS_+_G4/tl_p081v.docx
+++ b/TEMP/input/p081v_GC_+MHS_+_G4/tl_p081v.docx
@@ -1651,6 +1651,8 @@
         <w:t xml:space="preserve">&lt;/ab&gt;</w:t>
       </w:r>
       <w:commentRangeStart w:id="0"/>
+      <w:commentRangeStart w:id="1"/>
+      <w:commentRangeStart w:id="2"/>
       <w:r>
         <w:rPr>
           <w:rtl w:val="0"/>
@@ -1678,6 +1680,14 @@
       <w:commentRangeEnd w:id="0"/>
       <w:r>
         <w:commentReference w:id="0"/>
+      </w:r>
+      <w:commentRangeEnd w:id="1"/>
+      <w:r>
+        <w:commentReference w:id="1"/>
+      </w:r>
+      <w:commentRangeEnd w:id="2"/>
+      <w:r>
+        <w:commentReference w:id="2"/>
       </w:r>
       <w:r>
         <w:rPr>
@@ -4261,6 +4271,108 @@
           <w:rtl w:val="0"/>
         </w:rPr>
         <w:t xml:space="preserve">Presumably "the gate", not the cast</w:t>
+      </w:r>
+    </w:p>
+  </w:comment>
+  <w:comment w:author="Pamela Smith" w:id="1" w:date="2018-11-07T20:01:05Z">
+    <w:p>
+      <w:pPr>
+        <w:keepNext w:val="0"/>
+        <w:keepLines w:val="0"/>
+        <w:widowControl w:val="0"/>
+        <w:pBdr>
+          <w:top w:space="0" w:sz="0" w:val="nil"/>
+          <w:left w:space="0" w:sz="0" w:val="nil"/>
+          <w:bottom w:space="0" w:sz="0" w:val="nil"/>
+          <w:right w:space="0" w:sz="0" w:val="nil"/>
+          <w:between w:space="0" w:sz="0" w:val="nil"/>
+        </w:pBdr>
+        <w:shd w:fill="auto" w:val="clear"/>
+        <w:spacing w:after="0" w:before="0" w:line="240" w:lineRule="auto"/>
+        <w:ind w:left="0" w:right="0" w:firstLine="0"/>
+        <w:contextualSpacing w:val="0"/>
+        <w:jc w:val="left"/>
+        <w:rPr>
+          <w:rFonts w:ascii="Arial" w:cs="Arial" w:eastAsia="Arial" w:hAnsi="Arial"/>
+          <w:b w:val="0"/>
+          <w:i w:val="0"/>
+          <w:smallCaps w:val="0"/>
+          <w:strike w:val="0"/>
+          <w:color w:val="000000"/>
+          <w:sz w:val="22"/>
+          <w:szCs w:val="22"/>
+          <w:u w:val="none"/>
+          <w:shd w:fill="auto" w:val="clear"/>
+          <w:vertAlign w:val="baseline"/>
+        </w:rPr>
+      </w:pPr>
+      <w:r>
+        <w:rPr>
+          <w:rFonts w:ascii="Arial" w:cs="Arial" w:eastAsia="Arial" w:hAnsi="Arial"/>
+          <w:b w:val="0"/>
+          <w:i w:val="0"/>
+          <w:smallCaps w:val="0"/>
+          <w:strike w:val="0"/>
+          <w:color w:val="000000"/>
+          <w:sz w:val="22"/>
+          <w:szCs w:val="22"/>
+          <w:u w:val="none"/>
+          <w:shd w:fill="auto" w:val="clear"/>
+          <w:vertAlign w:val="baseline"/>
+          <w:rtl w:val="0"/>
+        </w:rPr>
+        <w:t xml:space="preserve">gect here could mean either "cast" or "gate", but it could also mean to position the mold very evenly (i.e., flat).</w:t>
+      </w:r>
+    </w:p>
+  </w:comment>
+  <w:comment w:author="Marc Smith" w:id="2" w:date="2018-11-07T22:08:32Z">
+    <w:p>
+      <w:pPr>
+        <w:keepNext w:val="0"/>
+        <w:keepLines w:val="0"/>
+        <w:widowControl w:val="0"/>
+        <w:pBdr>
+          <w:top w:space="0" w:sz="0" w:val="nil"/>
+          <w:left w:space="0" w:sz="0" w:val="nil"/>
+          <w:bottom w:space="0" w:sz="0" w:val="nil"/>
+          <w:right w:space="0" w:sz="0" w:val="nil"/>
+          <w:between w:space="0" w:sz="0" w:val="nil"/>
+        </w:pBdr>
+        <w:shd w:fill="auto" w:val="clear"/>
+        <w:spacing w:after="0" w:before="0" w:line="240" w:lineRule="auto"/>
+        <w:ind w:left="0" w:right="0" w:firstLine="0"/>
+        <w:contextualSpacing w:val="0"/>
+        <w:jc w:val="left"/>
+        <w:rPr>
+          <w:rFonts w:ascii="Arial" w:cs="Arial" w:eastAsia="Arial" w:hAnsi="Arial"/>
+          <w:b w:val="0"/>
+          <w:i w:val="0"/>
+          <w:smallCaps w:val="0"/>
+          <w:strike w:val="0"/>
+          <w:color w:val="000000"/>
+          <w:sz w:val="22"/>
+          <w:szCs w:val="22"/>
+          <w:u w:val="none"/>
+          <w:shd w:fill="auto" w:val="clear"/>
+          <w:vertAlign w:val="baseline"/>
+        </w:rPr>
+      </w:pPr>
+      <w:r>
+        <w:rPr>
+          <w:rFonts w:ascii="Arial" w:cs="Arial" w:eastAsia="Arial" w:hAnsi="Arial"/>
+          <w:b w:val="0"/>
+          <w:i w:val="0"/>
+          <w:smallCaps w:val="0"/>
+          <w:strike w:val="0"/>
+          <w:color w:val="000000"/>
+          <w:sz w:val="22"/>
+          <w:szCs w:val="22"/>
+          <w:u w:val="none"/>
+          <w:shd w:fill="auto" w:val="clear"/>
+          <w:vertAlign w:val="baseline"/>
+          <w:rtl w:val="0"/>
+        </w:rPr>
+        <w:t xml:space="preserve">I dont't believe "fais… uny" can mean lay flat. More likely, make the gate smooth. At any rate it's about shaping rather than positioning.</w:t>
       </w:r>
     </w:p>
   </w:comment>

</xml_diff>